<commit_message>
update ai of xingcai; My hp = 5.......
</commit_message>
<xml_diff>
--- a/ai.docx
+++ b/ai.docx
@@ -22,7 +22,6 @@
           <w:szCs w:val="36"/>
         </w:rPr>
       </w:pPr>
-      <w:bookmarkStart w:id="0" w:name="_GoBack"/>
       <w:r>
         <w:rPr>
           <w:rFonts w:ascii="微软雅黑" w:eastAsia="微软雅黑" w:hAnsi="微软雅黑" w:cs="Helvetica"/>
@@ -36,7 +35,6 @@
         <w:t>太阳神三国杀 V2 AI 思路记录</w:t>
       </w:r>
     </w:p>
-    <w:bookmarkEnd w:id="0"/>
     <w:p>
       <w:pPr>
         <w:widowControl/>
@@ -63,7 +61,7 @@
         <mc:AlternateContent>
           <mc:Choice Requires="wps">
             <w:drawing>
-              <wp:inline distT="0" distB="0" distL="0" distR="0">
+              <wp:inline distT="0" distB="0" distL="0" distR="0" wp14:anchorId="1AE57E39" wp14:editId="7128006F">
                 <wp:extent cx="116840" cy="116840"/>
                 <wp:effectExtent l="0" t="0" r="0" b="0"/>
                 <wp:docPr id="40" name="矩形 40" descr="image/system/magatamas/5.png"/>
@@ -134,7 +132,7 @@
         <mc:AlternateContent>
           <mc:Choice Requires="wps">
             <w:drawing>
-              <wp:inline distT="0" distB="0" distL="0" distR="0">
+              <wp:inline distT="0" distB="0" distL="0" distR="0" wp14:anchorId="26A59737" wp14:editId="39A6DA3E">
                 <wp:extent cx="116840" cy="116840"/>
                 <wp:effectExtent l="0" t="0" r="0" b="0"/>
                 <wp:docPr id="39" name="矩形 39" descr="image/system/magatamas/5.png"/>
@@ -205,7 +203,7 @@
         <mc:AlternateContent>
           <mc:Choice Requires="wps">
             <w:drawing>
-              <wp:inline distT="0" distB="0" distL="0" distR="0">
+              <wp:inline distT="0" distB="0" distL="0" distR="0" wp14:anchorId="510F5E61" wp14:editId="55A4919E">
                 <wp:extent cx="116840" cy="116840"/>
                 <wp:effectExtent l="0" t="0" r="0" b="0"/>
                 <wp:docPr id="38" name="矩形 38" descr="image/system/magatamas/5.png"/>
@@ -294,31 +292,50 @@
       <w:r>
         <w:br/>
       </w:r>
-      <w:r>
-        <w:br/>
-      </w:r>
-      <w:proofErr w:type="gramStart"/>
-      <w:r>
-        <w:rPr>
-          <w:b/>
-          <w:bCs/>
-        </w:rPr>
-        <w:t>枪舞</w:t>
-      </w:r>
-      <w:proofErr w:type="gramEnd"/>
-      <w:r>
-        <w:t xml:space="preserve">: </w:t>
-      </w:r>
-      <w:r>
-        <w:rPr>
-          <w:b/>
-          <w:bCs/>
-          <w:color w:val="008000"/>
-        </w:rPr>
-        <w:t>阶段技。</w:t>
-      </w:r>
-      <w:r>
-        <w:t>你可以进行判定：若如此做，本回合，你使用点数小于判定牌点数的【杀】无距离限制，你使用点数大于判定牌点数的【杀】无次数限制且不计入次数限制。</w:t>
+    </w:p>
+    <w:p>
+      <w:pPr>
+        <w:widowControl/>
+        <w:shd w:val="clear" w:color="auto" w:fill="FFFFFF"/>
+        <w:spacing w:before="300" w:after="150"/>
+        <w:jc w:val="left"/>
+        <w:outlineLvl w:val="2"/>
+        <w:rPr>
+          <w:rFonts w:hint="eastAsia"/>
+        </w:rPr>
+      </w:pPr>
+      <w:r>
+        <w:t>SE:</w:t>
+      </w:r>
+      <w:r>
+        <w:t>一般来说</w:t>
+      </w:r>
+      <w:r>
+        <w:rPr>
+          <w:rFonts w:hint="eastAsia"/>
+        </w:rPr>
+        <w:t>，</w:t>
+      </w:r>
+      <w:r>
+        <w:t>摸</w:t>
+      </w:r>
+      <w:r>
+        <w:rPr>
+          <w:rFonts w:hint="eastAsia"/>
+        </w:rPr>
+        <w:t>摸摸，不摸不是人。（双将有空城的话，如果自己</w:t>
+      </w:r>
+      <w:r>
+        <w:rPr>
+          <w:rFonts w:hint="eastAsia"/>
+        </w:rPr>
+        <w:t>weak</w:t>
+      </w:r>
+      <w:r>
+        <w:rPr>
+          <w:rFonts w:hint="eastAsia"/>
+        </w:rPr>
+        <w:t>可以考虑不摸牌。暂时不考虑）</w:t>
       </w:r>
     </w:p>
     <w:p>
@@ -329,401 +346,86 @@
         <w:jc w:val="left"/>
         <w:outlineLvl w:val="2"/>
       </w:pPr>
-      <w:proofErr w:type="gramStart"/>
-      <w:r>
-        <w:rPr>
-          <w:b/>
-          <w:bCs/>
-          <w:color w:val="4DB873"/>
-        </w:rPr>
-        <w:t>祖茂</w:t>
-      </w:r>
-      <w:proofErr w:type="gramEnd"/>
-      <w:r>
-        <w:t xml:space="preserve"> </w:t>
-      </w:r>
-      <w:r>
-        <w:rPr>
-          <w:noProof/>
-        </w:rPr>
-        <mc:AlternateContent>
-          <mc:Choice Requires="wps">
-            <w:drawing>
-              <wp:inline distT="0" distB="0" distL="0" distR="0">
-                <wp:extent cx="116840" cy="116840"/>
-                <wp:effectExtent l="0" t="0" r="0" b="0"/>
-                <wp:docPr id="44" name="矩形 44" descr="image/system/magatamas/5.png"/>
-                <wp:cNvGraphicFramePr>
-                  <a:graphicFrameLocks xmlns:a="http://schemas.openxmlformats.org/drawingml/2006/main" noChangeAspect="1"/>
-                </wp:cNvGraphicFramePr>
-                <a:graphic xmlns:a="http://schemas.openxmlformats.org/drawingml/2006/main">
-                  <a:graphicData uri="http://schemas.microsoft.com/office/word/2010/wordprocessingShape">
-                    <wps:wsp>
-                      <wps:cNvSpPr>
-                        <a:spLocks noChangeAspect="1" noChangeArrowheads="1"/>
-                      </wps:cNvSpPr>
-                      <wps:spPr bwMode="auto">
-                        <a:xfrm>
-                          <a:off x="0" y="0"/>
-                          <a:ext cx="116840" cy="116840"/>
-                        </a:xfrm>
-                        <a:prstGeom prst="rect">
-                          <a:avLst/>
-                        </a:prstGeom>
-                        <a:noFill/>
-                        <a:ln>
-                          <a:noFill/>
-                        </a:ln>
-                        <a:extLst>
-                          <a:ext uri="{909E8E84-426E-40DD-AFC4-6F175D3DCCD1}">
-                            <a14:hiddenFill xmlns:a14="http://schemas.microsoft.com/office/drawing/2010/main">
-                              <a:solidFill>
-                                <a:srgbClr val="FFFFFF"/>
-                              </a:solidFill>
-                            </a14:hiddenFill>
-                          </a:ext>
-                          <a:ext uri="{91240B29-F687-4F45-9708-019B960494DF}">
-                            <a14:hiddenLine xmlns:a14="http://schemas.microsoft.com/office/drawing/2010/main" w="9525">
-                              <a:solidFill>
-                                <a:srgbClr val="000000"/>
-                              </a:solidFill>
-                              <a:miter lim="800000"/>
-                              <a:headEnd/>
-                              <a:tailEnd/>
-                            </a14:hiddenLine>
-                          </a:ext>
-                        </a:extLst>
-                      </wps:spPr>
-                      <wps:bodyPr rot="0" vert="horz" wrap="square" lIns="91440" tIns="45720" rIns="91440" bIns="45720" anchor="t" anchorCtr="0" upright="1">
-                        <a:noAutofit/>
-                      </wps:bodyPr>
-                    </wps:wsp>
-                  </a:graphicData>
-                </a:graphic>
-              </wp:inline>
-            </w:drawing>
-          </mc:Choice>
-          <mc:Fallback>
-            <w:pict>
-              <v:rect w14:anchorId="3A1B6C06" id="矩形 44" o:spid="_x0000_s1026" alt="image/system/magatamas/5.png" style="width:9.2pt;height:9.2pt;visibility:visible;mso-wrap-style:square;mso-left-percent:-10001;mso-top-percent:-10001;mso-position-horizontal:absolute;mso-position-horizontal-relative:char;mso-position-vertical:absolute;mso-position-vertical-relative:line;mso-left-percent:-10001;mso-top-percent:-10001;v-text-anchor:top" o:gfxdata="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" filled="f" stroked="f">
-                <o:lock v:ext="edit" aspectratio="t"/>
-                <w10:anchorlock/>
-              </v:rect>
-            </w:pict>
-          </mc:Fallback>
-        </mc:AlternateContent>
-      </w:r>
-      <w:r>
-        <w:rPr>
-          <w:noProof/>
-        </w:rPr>
-        <mc:AlternateContent>
-          <mc:Choice Requires="wps">
-            <w:drawing>
-              <wp:inline distT="0" distB="0" distL="0" distR="0">
-                <wp:extent cx="116840" cy="116840"/>
-                <wp:effectExtent l="0" t="0" r="0" b="0"/>
-                <wp:docPr id="43" name="矩形 43" descr="image/system/magatamas/5.png"/>
-                <wp:cNvGraphicFramePr>
-                  <a:graphicFrameLocks xmlns:a="http://schemas.openxmlformats.org/drawingml/2006/main" noChangeAspect="1"/>
-                </wp:cNvGraphicFramePr>
-                <a:graphic xmlns:a="http://schemas.openxmlformats.org/drawingml/2006/main">
-                  <a:graphicData uri="http://schemas.microsoft.com/office/word/2010/wordprocessingShape">
-                    <wps:wsp>
-                      <wps:cNvSpPr>
-                        <a:spLocks noChangeAspect="1" noChangeArrowheads="1"/>
-                      </wps:cNvSpPr>
-                      <wps:spPr bwMode="auto">
-                        <a:xfrm>
-                          <a:off x="0" y="0"/>
-                          <a:ext cx="116840" cy="116840"/>
-                        </a:xfrm>
-                        <a:prstGeom prst="rect">
-                          <a:avLst/>
-                        </a:prstGeom>
-                        <a:noFill/>
-                        <a:ln>
-                          <a:noFill/>
-                        </a:ln>
-                        <a:extLst>
-                          <a:ext uri="{909E8E84-426E-40DD-AFC4-6F175D3DCCD1}">
-                            <a14:hiddenFill xmlns:a14="http://schemas.microsoft.com/office/drawing/2010/main">
-                              <a:solidFill>
-                                <a:srgbClr val="FFFFFF"/>
-                              </a:solidFill>
-                            </a14:hiddenFill>
-                          </a:ext>
-                          <a:ext uri="{91240B29-F687-4F45-9708-019B960494DF}">
-                            <a14:hiddenLine xmlns:a14="http://schemas.microsoft.com/office/drawing/2010/main" w="9525">
-                              <a:solidFill>
-                                <a:srgbClr val="000000"/>
-                              </a:solidFill>
-                              <a:miter lim="800000"/>
-                              <a:headEnd/>
-                              <a:tailEnd/>
-                            </a14:hiddenLine>
-                          </a:ext>
-                        </a:extLst>
-                      </wps:spPr>
-                      <wps:bodyPr rot="0" vert="horz" wrap="square" lIns="91440" tIns="45720" rIns="91440" bIns="45720" anchor="t" anchorCtr="0" upright="1">
-                        <a:noAutofit/>
-                      </wps:bodyPr>
-                    </wps:wsp>
-                  </a:graphicData>
-                </a:graphic>
-              </wp:inline>
-            </w:drawing>
-          </mc:Choice>
-          <mc:Fallback>
-            <w:pict>
-              <v:rect w14:anchorId="33E22E31" id="矩形 43" o:spid="_x0000_s1026" alt="image/system/magatamas/5.png" style="width:9.2pt;height:9.2pt;visibility:visible;mso-wrap-style:square;mso-left-percent:-10001;mso-top-percent:-10001;mso-position-horizontal:absolute;mso-position-horizontal-relative:char;mso-position-vertical:absolute;mso-position-vertical-relative:line;mso-left-percent:-10001;mso-top-percent:-10001;v-text-anchor:top" o:gfxdata="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" filled="f" stroked="f">
-                <o:lock v:ext="edit" aspectratio="t"/>
-                <w10:anchorlock/>
-              </v:rect>
-            </w:pict>
-          </mc:Fallback>
-        </mc:AlternateContent>
-      </w:r>
-      <w:r>
-        <w:rPr>
-          <w:noProof/>
-        </w:rPr>
-        <mc:AlternateContent>
-          <mc:Choice Requires="wps">
-            <w:drawing>
-              <wp:inline distT="0" distB="0" distL="0" distR="0">
-                <wp:extent cx="116840" cy="116840"/>
-                <wp:effectExtent l="0" t="0" r="0" b="0"/>
-                <wp:docPr id="42" name="矩形 42" descr="image/system/magatamas/5.png"/>
-                <wp:cNvGraphicFramePr>
-                  <a:graphicFrameLocks xmlns:a="http://schemas.openxmlformats.org/drawingml/2006/main" noChangeAspect="1"/>
-                </wp:cNvGraphicFramePr>
-                <a:graphic xmlns:a="http://schemas.openxmlformats.org/drawingml/2006/main">
-                  <a:graphicData uri="http://schemas.microsoft.com/office/word/2010/wordprocessingShape">
-                    <wps:wsp>
-                      <wps:cNvSpPr>
-                        <a:spLocks noChangeAspect="1" noChangeArrowheads="1"/>
-                      </wps:cNvSpPr>
-                      <wps:spPr bwMode="auto">
-                        <a:xfrm>
-                          <a:off x="0" y="0"/>
-                          <a:ext cx="116840" cy="116840"/>
-                        </a:xfrm>
-                        <a:prstGeom prst="rect">
-                          <a:avLst/>
-                        </a:prstGeom>
-                        <a:noFill/>
-                        <a:ln>
-                          <a:noFill/>
-                        </a:ln>
-                        <a:extLst>
-                          <a:ext uri="{909E8E84-426E-40DD-AFC4-6F175D3DCCD1}">
-                            <a14:hiddenFill xmlns:a14="http://schemas.microsoft.com/office/drawing/2010/main">
-                              <a:solidFill>
-                                <a:srgbClr val="FFFFFF"/>
-                              </a:solidFill>
-                            </a14:hiddenFill>
-                          </a:ext>
-                          <a:ext uri="{91240B29-F687-4F45-9708-019B960494DF}">
-                            <a14:hiddenLine xmlns:a14="http://schemas.microsoft.com/office/drawing/2010/main" w="9525">
-                              <a:solidFill>
-                                <a:srgbClr val="000000"/>
-                              </a:solidFill>
-                              <a:miter lim="800000"/>
-                              <a:headEnd/>
-                              <a:tailEnd/>
-                            </a14:hiddenLine>
-                          </a:ext>
-                        </a:extLst>
-                      </wps:spPr>
-                      <wps:bodyPr rot="0" vert="horz" wrap="square" lIns="91440" tIns="45720" rIns="91440" bIns="45720" anchor="t" anchorCtr="0" upright="1">
-                        <a:noAutofit/>
-                      </wps:bodyPr>
-                    </wps:wsp>
-                  </a:graphicData>
-                </a:graphic>
-              </wp:inline>
-            </w:drawing>
-          </mc:Choice>
-          <mc:Fallback>
-            <w:pict>
-              <v:rect w14:anchorId="0DCF58EA" id="矩形 42" o:spid="_x0000_s1026" alt="image/system/magatamas/5.png" style="width:9.2pt;height:9.2pt;visibility:visible;mso-wrap-style:square;mso-left-percent:-10001;mso-top-percent:-10001;mso-position-horizontal:absolute;mso-position-horizontal-relative:char;mso-position-vertical:absolute;mso-position-vertical-relative:line;mso-left-percent:-10001;mso-top-percent:-10001;v-text-anchor:top" o:gfxdata="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" filled="f" stroked="f">
-                <o:lock v:ext="edit" aspectratio="t"/>
-                <w10:anchorlock/>
-              </v:rect>
-            </w:pict>
-          </mc:Fallback>
-        </mc:AlternateContent>
-      </w:r>
-      <w:r>
-        <w:rPr>
-          <w:noProof/>
-        </w:rPr>
-        <mc:AlternateContent>
-          <mc:Choice Requires="wps">
-            <w:drawing>
-              <wp:inline distT="0" distB="0" distL="0" distR="0">
-                <wp:extent cx="116840" cy="116840"/>
-                <wp:effectExtent l="0" t="0" r="0" b="0"/>
-                <wp:docPr id="41" name="矩形 41" descr="image/system/magatamas/5.png"/>
-                <wp:cNvGraphicFramePr>
-                  <a:graphicFrameLocks xmlns:a="http://schemas.openxmlformats.org/drawingml/2006/main" noChangeAspect="1"/>
-                </wp:cNvGraphicFramePr>
-                <a:graphic xmlns:a="http://schemas.openxmlformats.org/drawingml/2006/main">
-                  <a:graphicData uri="http://schemas.microsoft.com/office/word/2010/wordprocessingShape">
-                    <wps:wsp>
-                      <wps:cNvSpPr>
-                        <a:spLocks noChangeAspect="1" noChangeArrowheads="1"/>
-                      </wps:cNvSpPr>
-                      <wps:spPr bwMode="auto">
-                        <a:xfrm>
-                          <a:off x="0" y="0"/>
-                          <a:ext cx="116840" cy="116840"/>
-                        </a:xfrm>
-                        <a:prstGeom prst="rect">
-                          <a:avLst/>
-                        </a:prstGeom>
-                        <a:noFill/>
-                        <a:ln>
-                          <a:noFill/>
-                        </a:ln>
-                        <a:extLst>
-                          <a:ext uri="{909E8E84-426E-40DD-AFC4-6F175D3DCCD1}">
-                            <a14:hiddenFill xmlns:a14="http://schemas.microsoft.com/office/drawing/2010/main">
-                              <a:solidFill>
-                                <a:srgbClr val="FFFFFF"/>
-                              </a:solidFill>
-                            </a14:hiddenFill>
-                          </a:ext>
-                          <a:ext uri="{91240B29-F687-4F45-9708-019B960494DF}">
-                            <a14:hiddenLine xmlns:a14="http://schemas.microsoft.com/office/drawing/2010/main" w="9525">
-                              <a:solidFill>
-                                <a:srgbClr val="000000"/>
-                              </a:solidFill>
-                              <a:miter lim="800000"/>
-                              <a:headEnd/>
-                              <a:tailEnd/>
-                            </a14:hiddenLine>
-                          </a:ext>
-                        </a:extLst>
-                      </wps:spPr>
-                      <wps:bodyPr rot="0" vert="horz" wrap="square" lIns="91440" tIns="45720" rIns="91440" bIns="45720" anchor="t" anchorCtr="0" upright="1">
-                        <a:noAutofit/>
-                      </wps:bodyPr>
-                    </wps:wsp>
-                  </a:graphicData>
-                </a:graphic>
-              </wp:inline>
-            </w:drawing>
-          </mc:Choice>
-          <mc:Fallback>
-            <w:pict>
-              <v:rect w14:anchorId="5E78117C" id="矩形 41" o:spid="_x0000_s1026" alt="image/system/magatamas/5.png" style="width:9.2pt;height:9.2pt;visibility:visible;mso-wrap-style:square;mso-left-percent:-10001;mso-top-percent:-10001;mso-position-horizontal:absolute;mso-position-horizontal-relative:char;mso-position-vertical:absolute;mso-position-vertical-relative:line;mso-left-percent:-10001;mso-top-percent:-10001;v-text-anchor:top" o:gfxdata="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" filled="f" stroked="f">
-                <o:lock v:ext="edit" aspectratio="t"/>
-                <w10:anchorlock/>
-              </v:rect>
-            </w:pict>
-          </mc:Fallback>
-        </mc:AlternateContent>
-      </w:r>
       <w:r>
         <w:br/>
       </w:r>
       <w:r>
-        <w:br/>
-      </w:r>
-      <w:r>
-        <w:rPr>
-          <w:b/>
-          <w:bCs/>
-        </w:rPr>
-        <w:t>引兵</w:t>
+        <w:rPr>
+          <w:b/>
+          <w:bCs/>
+        </w:rPr>
+        <w:t>枪舞</w:t>
       </w:r>
       <w:r>
         <w:t xml:space="preserve">: </w:t>
       </w:r>
       <w:r>
-        <w:t>结束阶段开始时，你可以将至少一张非基本牌置于武将牌上。每当你受到【杀】或【决斗】的伤害后，你将一张</w:t>
-      </w:r>
-      <w:r>
-        <w:t>“</w:t>
-      </w:r>
-      <w:r>
-        <w:t>引兵牌</w:t>
-      </w:r>
-      <w:r>
-        <w:t>”</w:t>
-      </w:r>
-      <w:r>
-        <w:t>置入</w:t>
-      </w:r>
-      <w:proofErr w:type="gramStart"/>
-      <w:r>
-        <w:t>弃牌堆</w:t>
-      </w:r>
-      <w:proofErr w:type="gramEnd"/>
-      <w:r>
+        <w:rPr>
+          <w:b/>
+          <w:bCs/>
+          <w:color w:val="008000"/>
+        </w:rPr>
+        <w:t>阶段技。</w:t>
+      </w:r>
+      <w:r>
+        <w:t>你可以进行判定：若如此做，本回合，你使用点数小于判定牌点数的【杀】无距离限制，你使用点数大于判定牌点数的【杀】无次数限制且不计入次数限制。</w:t>
+      </w:r>
+    </w:p>
+    <w:p>
+      <w:pPr>
+        <w:widowControl/>
+        <w:shd w:val="clear" w:color="auto" w:fill="FFFFFF"/>
+        <w:spacing w:before="300" w:after="150"/>
+        <w:jc w:val="left"/>
+        <w:outlineLvl w:val="2"/>
+        <w:rPr>
+          <w:rFonts w:hint="eastAsia"/>
+        </w:rPr>
+      </w:pPr>
+      <w:r>
+        <w:t>SE:</w:t>
+      </w:r>
+      <w:r>
+        <w:t>判判</w:t>
+      </w:r>
+      <w:r>
+        <w:t>判</w:t>
+      </w:r>
+      <w:r>
+        <w:rPr>
+          <w:rFonts w:hint="eastAsia"/>
+        </w:rPr>
         <w:t>。</w:t>
       </w:r>
       <w:r>
-        <w:t xml:space="preserve"> </w:t>
-      </w:r>
-      <w:r>
-        <w:br/>
-      </w:r>
-      <w:r>
-        <w:br/>
-      </w:r>
-      <w:r>
-        <w:rPr>
-          <w:b/>
-          <w:bCs/>
-        </w:rPr>
-        <w:t>绝地</w:t>
-      </w:r>
-      <w:r>
-        <w:t xml:space="preserve">: </w:t>
-      </w:r>
-      <w:r>
-        <w:t>准备阶段开始时，若你有</w:t>
-      </w:r>
-      <w:r>
-        <w:t>“</w:t>
-      </w:r>
-      <w:r>
-        <w:t>引兵牌</w:t>
-      </w:r>
-      <w:r>
-        <w:t>”</w:t>
-      </w:r>
-      <w:r>
-        <w:t>，你可以选择一项：</w:t>
-      </w:r>
-      <w:r>
-        <w:t>1.</w:t>
-      </w:r>
-      <w:r>
-        <w:t>将这些牌置入</w:t>
-      </w:r>
-      <w:proofErr w:type="gramStart"/>
-      <w:r>
-        <w:t>弃牌堆并摸</w:t>
-      </w:r>
-      <w:proofErr w:type="gramEnd"/>
-      <w:r>
-        <w:t>等量的牌；</w:t>
-      </w:r>
-      <w:r>
-        <w:t>2.</w:t>
-      </w:r>
-      <w:r>
-        <w:t>令一名体力值不大于你的其他角色回复</w:t>
-      </w:r>
-      <w:r>
-        <w:t>1</w:t>
-      </w:r>
-      <w:r>
-        <w:t>点体力并获得这些牌。</w:t>
+        <w:rPr>
+          <w:rFonts w:hint="eastAsia"/>
+        </w:rPr>
+        <w:t>priority</w:t>
+      </w:r>
+      <w:r>
+        <w:rPr>
+          <w:rFonts w:hint="eastAsia"/>
+        </w:rPr>
+        <w:t>设计成最大的原因是防止其他的</w:t>
+      </w:r>
+      <w:r>
+        <w:rPr>
+          <w:rFonts w:hint="eastAsia"/>
+        </w:rPr>
+        <w:t>有点数</w:t>
+      </w:r>
+      <w:r>
+        <w:rPr>
+          <w:rFonts w:hint="eastAsia"/>
+        </w:rPr>
+        <w:t>回合杀技能在</w:t>
+      </w:r>
+      <w:r>
+        <w:rPr>
+          <w:rFonts w:hint="eastAsia"/>
+        </w:rPr>
+        <w:t>其之前。</w:t>
       </w:r>
     </w:p>
     <w:p>
@@ -738,20 +440,230 @@
         <w:rPr>
           <w:b/>
           <w:bCs/>
+          <w:color w:val="4DB873"/>
+        </w:rPr>
+        <w:t>祖茂</w:t>
+      </w:r>
+      <w:r>
+        <w:t xml:space="preserve"> </w:t>
+      </w:r>
+      <w:r>
+        <w:br/>
+      </w:r>
+      <w:r>
+        <w:br/>
+      </w:r>
+      <w:r>
+        <w:rPr>
+          <w:b/>
+          <w:bCs/>
+        </w:rPr>
+        <w:t>引兵</w:t>
+      </w:r>
+      <w:r>
+        <w:t xml:space="preserve">: </w:t>
+      </w:r>
+      <w:r>
+        <w:t>结束阶段开始时，你可以将至少一张非基本牌置于武将牌上。每当你受到【杀】或【决斗】的伤害后，你将一张</w:t>
+      </w:r>
+      <w:r>
+        <w:t>“</w:t>
+      </w:r>
+      <w:r>
+        <w:t>引兵牌</w:t>
+      </w:r>
+      <w:r>
+        <w:t>”</w:t>
+      </w:r>
+      <w:r>
+        <w:t>置入弃牌堆。</w:t>
+      </w:r>
+      <w:r>
+        <w:t xml:space="preserve"> </w:t>
+      </w:r>
+    </w:p>
+    <w:p>
+      <w:pPr>
+        <w:widowControl/>
+        <w:shd w:val="clear" w:color="auto" w:fill="FFFFFF"/>
+        <w:spacing w:before="300" w:after="150"/>
+        <w:jc w:val="left"/>
+        <w:outlineLvl w:val="2"/>
+        <w:rPr>
+          <w:rFonts w:hint="eastAsia"/>
+        </w:rPr>
+      </w:pPr>
+      <w:r>
+        <w:rPr>
+          <w:rFonts w:hint="eastAsia"/>
+        </w:rPr>
+        <w:t>SE:</w:t>
+      </w:r>
+      <w:r>
+        <w:rPr>
+          <w:rFonts w:hint="eastAsia"/>
+        </w:rPr>
+        <w:t>由于是结束阶段，这种放置很容易造成角色变得防御力底下。</w:t>
+      </w:r>
+      <w:r>
+        <w:rPr>
+          <w:rFonts w:hint="eastAsia"/>
+        </w:rPr>
+        <w:t>感觉</w:t>
+      </w:r>
+      <w:r>
+        <w:rPr>
+          <w:rFonts w:hint="eastAsia"/>
+        </w:rPr>
+        <w:t>至少一闪一杀</w:t>
+      </w:r>
+      <w:r>
+        <w:rPr>
+          <w:rFonts w:hint="eastAsia"/>
+        </w:rPr>
+        <w:t>才能放。有两张引兵，如果自己很弱，且敌人很多，仍然是很不稳定的。敌人数小于己方人数且总人数比较少时更值得发动；</w:t>
+      </w:r>
+      <w:r>
+        <w:rPr>
+          <w:rFonts w:hint="eastAsia"/>
+        </w:rPr>
+        <w:t>如果只有一个敌人可以碰得到你，那么基本有闪就可以放了。</w:t>
+      </w:r>
+    </w:p>
+    <w:p>
+      <w:pPr>
+        <w:widowControl/>
+        <w:shd w:val="clear" w:color="auto" w:fill="FFFFFF"/>
+        <w:spacing w:before="300" w:after="150"/>
+        <w:jc w:val="left"/>
+        <w:outlineLvl w:val="2"/>
+      </w:pPr>
+      <w:r>
+        <w:br/>
+      </w:r>
+      <w:r>
+        <w:br/>
+      </w:r>
+      <w:r>
+        <w:rPr>
+          <w:b/>
+          <w:bCs/>
+        </w:rPr>
+        <w:t>绝地</w:t>
+      </w:r>
+      <w:r>
+        <w:t xml:space="preserve">: </w:t>
+      </w:r>
+      <w:r>
+        <w:t>准备阶段开始时，若你有</w:t>
+      </w:r>
+      <w:r>
+        <w:t>“</w:t>
+      </w:r>
+      <w:r>
+        <w:t>引兵牌</w:t>
+      </w:r>
+      <w:r>
+        <w:t>”</w:t>
+      </w:r>
+      <w:r>
+        <w:t>，你可以选择一项：</w:t>
+      </w:r>
+      <w:r>
+        <w:t>1.</w:t>
+      </w:r>
+      <w:r>
+        <w:t>将这些牌置入弃牌堆并摸等量的牌；</w:t>
+      </w:r>
+      <w:r>
+        <w:t>2.</w:t>
+      </w:r>
+      <w:r>
+        <w:t>令一名体力值不大于你的其他角色回复</w:t>
+      </w:r>
+      <w:r>
+        <w:t>1</w:t>
+      </w:r>
+      <w:r>
+        <w:t>点体力并获得这些牌。</w:t>
+      </w:r>
+    </w:p>
+    <w:p>
+      <w:pPr>
+        <w:widowControl/>
+        <w:shd w:val="clear" w:color="auto" w:fill="FFFFFF"/>
+        <w:spacing w:before="300" w:after="150"/>
+        <w:jc w:val="left"/>
+        <w:outlineLvl w:val="2"/>
+        <w:rPr>
+          <w:rFonts w:hint="eastAsia"/>
+        </w:rPr>
+      </w:pPr>
+      <w:r>
+        <w:t>有很弱队友选择</w:t>
+      </w:r>
+      <w:r>
+        <w:rPr>
+          <w:rFonts w:hint="eastAsia"/>
+        </w:rPr>
+        <w:t>2</w:t>
+      </w:r>
+      <w:r>
+        <w:rPr>
+          <w:rFonts w:hint="eastAsia"/>
+        </w:rPr>
+        <w:t>，自己很弱选择</w:t>
+      </w:r>
+      <w:r>
+        <w:rPr>
+          <w:rFonts w:hint="eastAsia"/>
+        </w:rPr>
+        <w:t>1</w:t>
+      </w:r>
+      <w:r>
+        <w:rPr>
+          <w:rFonts w:hint="eastAsia"/>
+        </w:rPr>
+        <w:t>，</w:t>
+      </w:r>
+      <w:r>
+        <w:t>有受伤队友时选择</w:t>
+      </w:r>
+      <w:r>
+        <w:rPr>
+          <w:rFonts w:hint="eastAsia"/>
+        </w:rPr>
+        <w:t>2</w:t>
+      </w:r>
+      <w:r>
+        <w:rPr>
+          <w:rFonts w:hint="eastAsia"/>
+        </w:rPr>
+        <w:t>，只有自己选择</w:t>
+      </w:r>
+      <w:r>
+        <w:rPr>
+          <w:rFonts w:hint="eastAsia"/>
+        </w:rPr>
+        <w:t>1.</w:t>
+      </w:r>
+    </w:p>
+    <w:p>
+      <w:pPr>
+        <w:widowControl/>
+        <w:shd w:val="clear" w:color="auto" w:fill="FFFFFF"/>
+        <w:spacing w:before="300" w:after="150"/>
+        <w:jc w:val="left"/>
+        <w:outlineLvl w:val="2"/>
+      </w:pPr>
+      <w:r>
+        <w:rPr>
+          <w:b/>
+          <w:bCs/>
           <w:color w:val="547998"/>
         </w:rPr>
-        <w:t>诸葛</w:t>
-      </w:r>
-      <w:proofErr w:type="gramStart"/>
-      <w:r>
-        <w:rPr>
-          <w:b/>
-          <w:bCs/>
-          <w:color w:val="547998"/>
-        </w:rPr>
-        <w:t>诞</w:t>
-      </w:r>
-      <w:proofErr w:type="gramEnd"/>
+        <w:t>诸葛诞</w:t>
+      </w:r>
       <w:r>
         <w:t xml:space="preserve"> </w:t>
       </w:r>
@@ -1050,17 +962,8 @@
           <w:b/>
           <w:bCs/>
         </w:rPr>
-        <w:t>功</w:t>
-      </w:r>
-      <w:proofErr w:type="gramStart"/>
-      <w:r>
-        <w:rPr>
-          <w:b/>
-          <w:bCs/>
-        </w:rPr>
-        <w:t>獒</w:t>
-      </w:r>
-      <w:proofErr w:type="gramEnd"/>
+        <w:t>功獒</w:t>
+      </w:r>
       <w:r>
         <w:t xml:space="preserve">: </w:t>
       </w:r>
@@ -1391,21 +1294,12 @@
       <w:r>
         <w:br/>
       </w:r>
-      <w:proofErr w:type="gramStart"/>
-      <w:r>
-        <w:rPr>
-          <w:b/>
-          <w:bCs/>
-        </w:rPr>
-        <w:t>魅</w:t>
-      </w:r>
-      <w:proofErr w:type="gramEnd"/>
-      <w:r>
-        <w:rPr>
-          <w:b/>
-          <w:bCs/>
-        </w:rPr>
-        <w:t>步</w:t>
+      <w:r>
+        <w:rPr>
+          <w:b/>
+          <w:bCs/>
+        </w:rPr>
+        <w:t>魅步</w:t>
       </w:r>
       <w:r>
         <w:t xml:space="preserve">: </w:t>
@@ -1433,54 +1327,14 @@
           <w:b/>
           <w:bCs/>
         </w:rPr>
-        <w:t>穆</w:t>
-      </w:r>
-      <w:proofErr w:type="gramStart"/>
-      <w:r>
-        <w:rPr>
-          <w:b/>
-          <w:bCs/>
-        </w:rPr>
-        <w:t>穆</w:t>
-      </w:r>
-      <w:proofErr w:type="gramEnd"/>
+        <w:lastRenderedPageBreak/>
+        <w:t>穆穆</w:t>
+      </w:r>
       <w:r>
         <w:t xml:space="preserve">: </w:t>
       </w:r>
       <w:r>
-        <w:t>结束阶段开始时，若你未于本回合出牌阶段内造成伤害，你可以选择一项：弃置</w:t>
-      </w:r>
-      <w:proofErr w:type="gramStart"/>
-      <w:r>
-        <w:t>一</w:t>
-      </w:r>
-      <w:proofErr w:type="gramEnd"/>
-      <w:r>
-        <w:t>名角色</w:t>
-      </w:r>
-      <w:proofErr w:type="gramStart"/>
-      <w:r>
-        <w:t>装备区</w:t>
-      </w:r>
-      <w:proofErr w:type="gramEnd"/>
-      <w:r>
-        <w:t>的武器牌，然后摸一张牌；或将一名其他角色</w:t>
-      </w:r>
-      <w:proofErr w:type="gramStart"/>
-      <w:r>
-        <w:t>装备区</w:t>
-      </w:r>
-      <w:proofErr w:type="gramEnd"/>
-      <w:r>
-        <w:t>的</w:t>
-      </w:r>
-      <w:proofErr w:type="gramStart"/>
-      <w:r>
-        <w:t>防具牌移动</w:t>
-      </w:r>
-      <w:proofErr w:type="gramEnd"/>
-      <w:r>
-        <w:t>至你的装备区（替换原装备）。</w:t>
+        <w:t>结束阶段开始时，若你未于本回合出牌阶段内造成伤害，你可以选择一项：弃置一名角色装备区的武器牌，然后摸一张牌；或将一名其他角色装备区的防具牌移动至你的装备区（替换原装备）。</w:t>
       </w:r>
     </w:p>
     <w:p>
@@ -1721,7 +1575,6 @@
       <w:r>
         <w:br/>
       </w:r>
-      <w:proofErr w:type="gramStart"/>
       <w:r>
         <w:rPr>
           <w:b/>
@@ -1729,7 +1582,6 @@
         </w:rPr>
         <w:t>协穆</w:t>
       </w:r>
-      <w:proofErr w:type="gramEnd"/>
       <w:r>
         <w:t xml:space="preserve">: </w:t>
       </w:r>
@@ -1753,7 +1605,6 @@
       <w:r>
         <w:br/>
       </w:r>
-      <w:proofErr w:type="gramStart"/>
       <w:r>
         <w:rPr>
           <w:b/>
@@ -1761,20 +1612,11 @@
         </w:rPr>
         <w:t>纳蛮</w:t>
       </w:r>
-      <w:proofErr w:type="gramEnd"/>
       <w:r>
         <w:t xml:space="preserve">: </w:t>
       </w:r>
       <w:r>
-        <w:t>每当其他角色打出的【杀】因打出而置入</w:t>
-      </w:r>
-      <w:proofErr w:type="gramStart"/>
-      <w:r>
-        <w:t>弃牌堆时</w:t>
-      </w:r>
-      <w:proofErr w:type="gramEnd"/>
-      <w:r>
-        <w:t>，你可以获得之。</w:t>
+        <w:t>每当其他角色打出的【杀】因打出而置入弃牌堆时，你可以获得之。</w:t>
       </w:r>
     </w:p>
     <w:p>
@@ -1784,9 +1626,6 @@
         <w:spacing w:before="300" w:after="150"/>
         <w:jc w:val="left"/>
         <w:outlineLvl w:val="2"/>
-        <w:rPr>
-          <w:rFonts w:hint="eastAsia"/>
-        </w:rPr>
       </w:pPr>
     </w:p>
     <w:p>
@@ -2025,22 +1864,13 @@
           <w:b/>
           <w:bCs/>
         </w:rPr>
-        <w:lastRenderedPageBreak/>
         <w:t>设伏</w:t>
       </w:r>
       <w:r>
         <w:t xml:space="preserve">: </w:t>
       </w:r>
       <w:r>
-        <w:t>结束阶段开始时，你可以将一张</w:t>
-      </w:r>
-      <w:proofErr w:type="gramStart"/>
-      <w:r>
-        <w:t>手牌扣置于</w:t>
-      </w:r>
-      <w:proofErr w:type="gramEnd"/>
-      <w:r>
-        <w:t>武将牌旁，称为</w:t>
+        <w:t>结束阶段开始时，你可以将一张手牌扣置于武将牌旁，称为</w:t>
       </w:r>
       <w:r>
         <w:t>“</w:t>
@@ -2052,15 +1882,7 @@
         <w:t>”</w:t>
       </w:r>
       <w:r>
-        <w:t>，并为该</w:t>
-      </w:r>
-      <w:proofErr w:type="gramStart"/>
-      <w:r>
-        <w:t>牌记录</w:t>
-      </w:r>
-      <w:proofErr w:type="gramEnd"/>
-      <w:r>
-        <w:t>一种基本牌或锦囊牌的牌名（与其他</w:t>
+        <w:t>，并为该牌记录一种基本牌或锦囊牌的牌名（与其他</w:t>
       </w:r>
       <w:r>
         <w:t>“</w:t>
@@ -2072,23 +1894,7 @@
         <w:t>”</w:t>
       </w:r>
       <w:r>
-        <w:t>均不相同）。你的回合外，每当</w:t>
-      </w:r>
-      <w:proofErr w:type="gramStart"/>
-      <w:r>
-        <w:t>一</w:t>
-      </w:r>
-      <w:proofErr w:type="gramEnd"/>
-      <w:r>
-        <w:t>名角</w:t>
-      </w:r>
-      <w:proofErr w:type="gramStart"/>
-      <w:r>
-        <w:t>色使用</w:t>
-      </w:r>
-      <w:proofErr w:type="gramEnd"/>
-      <w:r>
-        <w:t>基本牌或锦囊牌时，若此牌的牌名与一张</w:t>
+        <w:t>均不相同）。你的回合外，每当一名角色使用基本牌或锦囊牌时，若此牌的牌名与一张</w:t>
       </w:r>
       <w:r>
         <w:t>“</w:t>
@@ -2112,15 +1918,7 @@
         <w:t>”</w:t>
       </w:r>
       <w:r>
-        <w:t>置入</w:t>
-      </w:r>
-      <w:proofErr w:type="gramStart"/>
-      <w:r>
-        <w:t>弃牌堆</w:t>
-      </w:r>
-      <w:proofErr w:type="gramEnd"/>
-      <w:r>
-        <w:t>：若如此做，此牌无效。</w:t>
+        <w:t>置入弃牌堆：若如此做，此牌无效。</w:t>
       </w:r>
       <w:r>
         <w:t xml:space="preserve"> </w:t>
@@ -2131,21 +1929,12 @@
       <w:r>
         <w:br/>
       </w:r>
-      <w:proofErr w:type="gramStart"/>
-      <w:r>
-        <w:rPr>
-          <w:b/>
-          <w:bCs/>
-        </w:rPr>
-        <w:t>贲</w:t>
-      </w:r>
-      <w:proofErr w:type="gramEnd"/>
-      <w:r>
-        <w:rPr>
-          <w:b/>
-          <w:bCs/>
-        </w:rPr>
-        <w:t>育</w:t>
+      <w:r>
+        <w:rPr>
+          <w:b/>
+          <w:bCs/>
+        </w:rPr>
+        <w:t>贲育</w:t>
       </w:r>
       <w:r>
         <w:t xml:space="preserve">: </w:t>
@@ -2204,18 +1993,8 @@
           <w:bCs/>
           <w:color w:val="8A807A"/>
         </w:rPr>
-        <w:t>黄</w:t>
-      </w:r>
-      <w:proofErr w:type="gramStart"/>
-      <w:r>
-        <w:rPr>
-          <w:b/>
-          <w:bCs/>
-          <w:color w:val="8A807A"/>
-        </w:rPr>
-        <w:t>巾雷使</w:t>
-      </w:r>
-      <w:proofErr w:type="gramEnd"/>
+        <w:t>黄巾雷使</w:t>
+      </w:r>
       <w:r>
         <w:t xml:space="preserve"> </w:t>
       </w:r>
@@ -2457,6 +2236,8 @@
       <w:r>
         <w:br/>
       </w:r>
+      <w:bookmarkStart w:id="0" w:name="_GoBack"/>
+      <w:bookmarkEnd w:id="0"/>
       <w:r>
         <w:br/>
       </w:r>
@@ -2471,31 +2252,7 @@
         <w:t xml:space="preserve">: </w:t>
       </w:r>
       <w:r>
-        <w:t>每当</w:t>
-      </w:r>
-      <w:proofErr w:type="gramStart"/>
-      <w:r>
-        <w:t>一</w:t>
-      </w:r>
-      <w:proofErr w:type="gramEnd"/>
-      <w:r>
-        <w:t>名角</w:t>
-      </w:r>
-      <w:proofErr w:type="gramStart"/>
-      <w:r>
-        <w:t>色造成</w:t>
-      </w:r>
-      <w:proofErr w:type="gramEnd"/>
-      <w:r>
-        <w:t>雷电伤害时，你可以令其进行判定：</w:t>
-      </w:r>
-      <w:proofErr w:type="gramStart"/>
-      <w:r>
-        <w:t>若结果</w:t>
-      </w:r>
-      <w:proofErr w:type="gramEnd"/>
-      <w:r>
-        <w:t>为黑色，此伤害</w:t>
+        <w:t>每当一名角色造成雷电伤害时，你可以令其进行判定：若结果为黑色，此伤害</w:t>
       </w:r>
       <w:r>
         <w:t>+1</w:t>
@@ -2848,31 +2605,7 @@
         <w:t>”</w:t>
       </w:r>
       <w:r>
-        <w:t>，</w:t>
-      </w:r>
-      <w:proofErr w:type="gramStart"/>
-      <w:r>
-        <w:t>一</w:t>
-      </w:r>
-      <w:proofErr w:type="gramEnd"/>
-      <w:r>
-        <w:t>名角色的回合结束时，</w:t>
-      </w:r>
-      <w:proofErr w:type="gramStart"/>
-      <w:r>
-        <w:t>一</w:t>
-      </w:r>
-      <w:proofErr w:type="gramEnd"/>
-      <w:r>
-        <w:t>名角</w:t>
-      </w:r>
-      <w:proofErr w:type="gramStart"/>
-      <w:r>
-        <w:t>色获得</w:t>
-      </w:r>
-      <w:proofErr w:type="gramEnd"/>
-      <w:r>
-        <w:t>其所有的</w:t>
+        <w:t>，一名角色的回合结束时，一名角色获得其所有的</w:t>
       </w:r>
       <w:r>
         <w:t>“</w:t>
@@ -3178,13 +2911,8 @@
       <w:r>
         <w:t xml:space="preserve">: </w:t>
       </w:r>
-      <w:proofErr w:type="gramStart"/>
-      <w:r>
-        <w:t>一</w:t>
-      </w:r>
-      <w:proofErr w:type="gramEnd"/>
-      <w:r>
-        <w:t>名角色的结束阶段开始时，若其手牌数小于等于</w:t>
+      <w:r>
+        <w:t>一名角色的结束阶段开始时，若其手牌数小于等于</w:t>
       </w:r>
       <w:r>
         <w:t>1</w:t>
@@ -3494,9 +3222,9 @@
         <w:br/>
       </w:r>
       <w:r>
+        <w:lastRenderedPageBreak/>
         <w:br/>
       </w:r>
-      <w:proofErr w:type="gramStart"/>
       <w:r>
         <w:rPr>
           <w:b/>
@@ -3504,7 +3232,6 @@
         </w:rPr>
         <w:t>残蚀</w:t>
       </w:r>
-      <w:proofErr w:type="gramEnd"/>
       <w:r>
         <w:t xml:space="preserve">: </w:t>
       </w:r>
@@ -3532,7 +3259,6 @@
       <w:r>
         <w:br/>
       </w:r>
-      <w:proofErr w:type="gramStart"/>
       <w:r>
         <w:rPr>
           <w:b/>
@@ -3540,7 +3266,6 @@
         </w:rPr>
         <w:t>仇海</w:t>
       </w:r>
-      <w:proofErr w:type="gramEnd"/>
       <w:r>
         <w:t xml:space="preserve">: </w:t>
       </w:r>
@@ -3845,17 +3570,8 @@
           <w:b/>
           <w:bCs/>
         </w:rPr>
-        <w:t>散</w:t>
-      </w:r>
-      <w:proofErr w:type="gramStart"/>
-      <w:r>
-        <w:rPr>
-          <w:b/>
-          <w:bCs/>
-        </w:rPr>
-        <w:t>谣</w:t>
-      </w:r>
-      <w:proofErr w:type="gramEnd"/>
+        <w:t>散谣</w:t>
+      </w:r>
       <w:r>
         <w:t xml:space="preserve">: </w:t>
       </w:r>
@@ -3885,7 +3601,6 @@
       <w:r>
         <w:br/>
       </w:r>
-      <w:proofErr w:type="gramStart"/>
       <w:r>
         <w:rPr>
           <w:b/>
@@ -3893,28 +3608,11 @@
         </w:rPr>
         <w:t>制蛮</w:t>
       </w:r>
-      <w:proofErr w:type="gramEnd"/>
       <w:r>
         <w:t xml:space="preserve">: </w:t>
       </w:r>
       <w:r>
-        <w:t>每当你对一名角</w:t>
-      </w:r>
-      <w:proofErr w:type="gramStart"/>
-      <w:r>
-        <w:t>色造成</w:t>
-      </w:r>
-      <w:proofErr w:type="gramEnd"/>
-      <w:r>
-        <w:t>伤害时，你可以防止此伤害，然后获得其</w:t>
-      </w:r>
-      <w:proofErr w:type="gramStart"/>
-      <w:r>
-        <w:t>装备区或判定区</w:t>
-      </w:r>
-      <w:proofErr w:type="gramEnd"/>
-      <w:r>
-        <w:t>的一张牌。</w:t>
+        <w:t>每当你对一名角色造成伤害时，你可以防止此伤害，然后获得其装备区或判定区的一张牌。</w:t>
       </w:r>
     </w:p>
     <w:p/>
@@ -4233,17 +3931,8 @@
           <w:b/>
           <w:bCs/>
         </w:rPr>
-        <w:t>节</w:t>
-      </w:r>
-      <w:proofErr w:type="gramStart"/>
-      <w:r>
-        <w:rPr>
-          <w:b/>
-          <w:bCs/>
-        </w:rPr>
-        <w:t>钺</w:t>
-      </w:r>
-      <w:proofErr w:type="gramEnd"/>
+        <w:t>节钺</w:t>
+      </w:r>
       <w:r>
         <w:t xml:space="preserve">: </w:t>
       </w:r>
@@ -4491,7 +4180,6 @@
       <w:r>
         <w:br/>
       </w:r>
-      <w:proofErr w:type="gramStart"/>
       <w:r>
         <w:rPr>
           <w:b/>
@@ -4499,20 +4187,11 @@
         </w:rPr>
         <w:t>良助</w:t>
       </w:r>
-      <w:proofErr w:type="gramEnd"/>
       <w:r>
         <w:t xml:space="preserve">: </w:t>
       </w:r>
       <w:r>
-        <w:t>当</w:t>
-      </w:r>
-      <w:proofErr w:type="gramStart"/>
-      <w:r>
-        <w:t>一</w:t>
-      </w:r>
-      <w:proofErr w:type="gramEnd"/>
-      <w:r>
-        <w:t>名角色于其出牌阶段内回复体力时，你可以选择一项：摸一张牌，或令该角色摸两张牌。</w:t>
+        <w:t>当一名角色于其出牌阶段内回复体力时，你可以选择一项：摸一张牌，或令该角色摸两张牌。</w:t>
       </w:r>
       <w:r>
         <w:t xml:space="preserve"> </w:t>
@@ -4952,7 +4631,7 @@
     <w:p>
       <w:pPr>
         <w:rPr>
-          <w:rFonts w:ascii="微软雅黑" w:eastAsia="微软雅黑" w:hAnsi="微软雅黑" w:hint="eastAsia"/>
+          <w:rFonts w:ascii="微软雅黑" w:eastAsia="微软雅黑" w:hAnsi="微软雅黑"/>
         </w:rPr>
       </w:pPr>
       <w:r>
@@ -5305,15 +4984,7 @@
         <w:t>觉醒技。</w:t>
       </w:r>
       <w:r>
-        <w:t>准备阶段开始时，若你的手牌数大于你的体力</w:t>
-      </w:r>
-      <w:proofErr w:type="gramStart"/>
-      <w:r>
-        <w:t>值且主公</w:t>
-      </w:r>
-      <w:proofErr w:type="gramEnd"/>
-      <w:r>
-        <w:t>不为刘备，你减</w:t>
+        <w:t>准备阶段开始时，若你的手牌数大于你的体力值且主公不为刘备，你减</w:t>
       </w:r>
       <w:r>
         <w:t>1</w:t>
@@ -5354,6 +5025,44 @@
     </w:sectPr>
   </w:body>
 </w:document>
+</file>
+
+<file path=word/endnotes.xml><?xml version="1.0" encoding="utf-8"?>
+<w:endnotes xmlns:wpc="http://schemas.microsoft.com/office/word/2010/wordprocessingCanvas" xmlns:mc="http://schemas.openxmlformats.org/markup-compatibility/2006" xmlns:o="urn:schemas-microsoft-com:office:office" xmlns:r="http://schemas.openxmlformats.org/officeDocument/2006/relationships" xmlns:m="http://schemas.openxmlformats.org/officeDocument/2006/math" xmlns:v="urn:schemas-microsoft-com:vml" xmlns:wp14="http://schemas.microsoft.com/office/word/2010/wordprocessingDrawing" xmlns:wp="http://schemas.openxmlformats.org/drawingml/2006/wordprocessingDrawing" xmlns:w10="urn:schemas-microsoft-com:office:word" xmlns:w="http://schemas.openxmlformats.org/wordprocessingml/2006/main" xmlns:w14="http://schemas.microsoft.com/office/word/2010/wordml" xmlns:w15="http://schemas.microsoft.com/office/word/2012/wordml" xmlns:wpg="http://schemas.microsoft.com/office/word/2010/wordprocessingGroup" xmlns:wpi="http://schemas.microsoft.com/office/word/2010/wordprocessingInk" xmlns:wne="http://schemas.microsoft.com/office/word/2006/wordml" xmlns:wps="http://schemas.microsoft.com/office/word/2010/wordprocessingShape" mc:Ignorable="w14 w15 wp14">
+  <w:endnote w:type="separator" w:id="-1">
+    <w:p>
+      <w:r>
+        <w:separator/>
+      </w:r>
+    </w:p>
+  </w:endnote>
+  <w:endnote w:type="continuationSeparator" w:id="0">
+    <w:p>
+      <w:r>
+        <w:continuationSeparator/>
+      </w:r>
+    </w:p>
+  </w:endnote>
+</w:endnotes>
+</file>
+
+<file path=word/footnotes.xml><?xml version="1.0" encoding="utf-8"?>
+<w:footnotes xmlns:wpc="http://schemas.microsoft.com/office/word/2010/wordprocessingCanvas" xmlns:mc="http://schemas.openxmlformats.org/markup-compatibility/2006" xmlns:o="urn:schemas-microsoft-com:office:office" xmlns:r="http://schemas.openxmlformats.org/officeDocument/2006/relationships" xmlns:m="http://schemas.openxmlformats.org/officeDocument/2006/math" xmlns:v="urn:schemas-microsoft-com:vml" xmlns:wp14="http://schemas.microsoft.com/office/word/2010/wordprocessingDrawing" xmlns:wp="http://schemas.openxmlformats.org/drawingml/2006/wordprocessingDrawing" xmlns:w10="urn:schemas-microsoft-com:office:word" xmlns:w="http://schemas.openxmlformats.org/wordprocessingml/2006/main" xmlns:w14="http://schemas.microsoft.com/office/word/2010/wordml" xmlns:w15="http://schemas.microsoft.com/office/word/2012/wordml" xmlns:wpg="http://schemas.microsoft.com/office/word/2010/wordprocessingGroup" xmlns:wpi="http://schemas.microsoft.com/office/word/2010/wordprocessingInk" xmlns:wne="http://schemas.microsoft.com/office/word/2006/wordml" xmlns:wps="http://schemas.microsoft.com/office/word/2010/wordprocessingShape" mc:Ignorable="w14 w15 wp14">
+  <w:footnote w:type="separator" w:id="-1">
+    <w:p>
+      <w:r>
+        <w:separator/>
+      </w:r>
+    </w:p>
+  </w:footnote>
+  <w:footnote w:type="continuationSeparator" w:id="0">
+    <w:p>
+      <w:r>
+        <w:continuationSeparator/>
+      </w:r>
+    </w:p>
+  </w:footnote>
+</w:footnotes>
 </file>
 
 <file path=word/styles.xml><?xml version="1.0" encoding="utf-8"?>
@@ -5882,6 +5591,71 @@
       <w:bCs/>
     </w:rPr>
   </w:style>
+  <w:style w:type="paragraph" w:styleId="a5">
+    <w:name w:val="header"/>
+    <w:basedOn w:val="a"/>
+    <w:link w:val="Char"/>
+    <w:uiPriority w:val="99"/>
+    <w:unhideWhenUsed/>
+    <w:rsid w:val="005B04CC"/>
+    <w:pPr>
+      <w:pBdr>
+        <w:bottom w:val="single" w:sz="6" w:space="1" w:color="auto"/>
+      </w:pBdr>
+      <w:tabs>
+        <w:tab w:val="center" w:pos="4153"/>
+        <w:tab w:val="right" w:pos="8306"/>
+      </w:tabs>
+      <w:snapToGrid w:val="0"/>
+      <w:jc w:val="center"/>
+    </w:pPr>
+    <w:rPr>
+      <w:sz w:val="18"/>
+      <w:szCs w:val="18"/>
+    </w:rPr>
+  </w:style>
+  <w:style w:type="character" w:customStyle="1" w:styleId="Char">
+    <w:name w:val="页眉 Char"/>
+    <w:basedOn w:val="a0"/>
+    <w:link w:val="a5"/>
+    <w:uiPriority w:val="99"/>
+    <w:rsid w:val="005B04CC"/>
+    <w:rPr>
+      <w:sz w:val="18"/>
+      <w:szCs w:val="18"/>
+    </w:rPr>
+  </w:style>
+  <w:style w:type="paragraph" w:styleId="a6">
+    <w:name w:val="footer"/>
+    <w:basedOn w:val="a"/>
+    <w:link w:val="Char0"/>
+    <w:uiPriority w:val="99"/>
+    <w:unhideWhenUsed/>
+    <w:rsid w:val="005B04CC"/>
+    <w:pPr>
+      <w:tabs>
+        <w:tab w:val="center" w:pos="4153"/>
+        <w:tab w:val="right" w:pos="8306"/>
+      </w:tabs>
+      <w:snapToGrid w:val="0"/>
+      <w:jc w:val="left"/>
+    </w:pPr>
+    <w:rPr>
+      <w:sz w:val="18"/>
+      <w:szCs w:val="18"/>
+    </w:rPr>
+  </w:style>
+  <w:style w:type="character" w:customStyle="1" w:styleId="Char0">
+    <w:name w:val="页脚 Char"/>
+    <w:basedOn w:val="a0"/>
+    <w:link w:val="a6"/>
+    <w:uiPriority w:val="99"/>
+    <w:rsid w:val="005B04CC"/>
+    <w:rPr>
+      <w:sz w:val="18"/>
+      <w:szCs w:val="18"/>
+    </w:rPr>
+  </w:style>
 </w:styles>
 </file>
 

</xml_diff>